<commit_message>
edit file thu hoach
</commit_message>
<xml_diff>
--- a/VietThuHoachSeminar_Nhom9.docx
+++ b/VietThuHoachSeminar_Nhom9.docx
@@ -122,7 +122,7 @@
                 <w:sz w:val="18"/>
                 <w:szCs w:val="18"/>
               </w:rPr>
-              <w:t>………………</w:t>
+              <w:t>……</w:t>
             </w:r>
             <w:r>
               <w:rPr>
@@ -130,7 +130,15 @@
                 <w:sz w:val="18"/>
                 <w:szCs w:val="18"/>
               </w:rPr>
-              <w:t>……………………….</w:t>
+              <w:t>31/10/2018</w:t>
+            </w:r>
+            <w:r>
+              <w:rPr>
+                <w:rFonts w:ascii="Tahoma" w:hAnsi="Tahoma" w:cs="Tahoma"/>
+                <w:sz w:val="18"/>
+                <w:szCs w:val="18"/>
+              </w:rPr>
+              <w:t>…………….</w:t>
             </w:r>
           </w:p>
           <w:p>
@@ -148,7 +156,25 @@
                 <w:sz w:val="18"/>
                 <w:szCs w:val="18"/>
               </w:rPr>
-              <w:t>Tên chủ đề:  ………………………………………………………</w:t>
+              <w:t>Tên chủ đề:  ……………………</w:t>
+            </w:r>
+            <w:r>
+              <w:rPr>
+                <w:rFonts w:ascii="Tahoma" w:hAnsi="Tahoma" w:cs="Tahoma"/>
+                <w:sz w:val="18"/>
+                <w:szCs w:val="18"/>
+              </w:rPr>
+              <w:t>MongoDB</w:t>
+            </w:r>
+            <w:bookmarkStart w:id="0" w:name="_GoBack"/>
+            <w:bookmarkEnd w:id="0"/>
+            <w:r>
+              <w:rPr>
+                <w:rFonts w:ascii="Tahoma" w:hAnsi="Tahoma" w:cs="Tahoma"/>
+                <w:sz w:val="18"/>
+                <w:szCs w:val="18"/>
+              </w:rPr>
+              <w:t>……</w:t>
             </w:r>
             <w:r>
               <w:rPr>
@@ -222,7 +248,7 @@
                 <w:sz w:val="18"/>
                 <w:szCs w:val="18"/>
               </w:rPr>
-              <w:t xml:space="preserve"> </w:t>
+              <w:t xml:space="preserve"> 42.01.104.148, 42.01.104.043, 42.01.104.082, 42.01.104.132, 42.01.104.169 </w:t>
             </w:r>
             <w:r>
               <w:rPr>
@@ -230,7 +256,7 @@
                 <w:sz w:val="18"/>
                 <w:szCs w:val="18"/>
               </w:rPr>
-              <w:t>42.01.104.148, 42.01.104.043, 42.01.104.082, 42.01.104.132, 42.01.104.169</w:t>
+              <w:t>Họ</w:t>
             </w:r>
             <w:r>
               <w:rPr>
@@ -238,26 +264,8 @@
                 <w:sz w:val="18"/>
                 <w:szCs w:val="18"/>
               </w:rPr>
-              <w:t xml:space="preserve"> </w:t>
-            </w:r>
-            <w:r>
-              <w:rPr>
-                <w:rFonts w:ascii="Tahoma" w:hAnsi="Tahoma" w:cs="Tahoma"/>
-                <w:sz w:val="18"/>
-                <w:szCs w:val="18"/>
-              </w:rPr>
-              <w:t>Họ</w:t>
-            </w:r>
-            <w:r>
-              <w:rPr>
-                <w:rFonts w:ascii="Tahoma" w:hAnsi="Tahoma" w:cs="Tahoma"/>
-                <w:sz w:val="18"/>
-                <w:szCs w:val="18"/>
-              </w:rPr>
               <w:t xml:space="preserve"> tên: Nguyễn Hoàng Anh Tú, Đỗ Phúc Hậu, Cao Đức Minh, Nguyễn Thanh Sang, Trần Thuận Thiên</w:t>
             </w:r>
-            <w:bookmarkStart w:id="0" w:name="_GoBack"/>
-            <w:bookmarkEnd w:id="0"/>
           </w:p>
         </w:tc>
       </w:tr>
@@ -1520,6 +1528,7 @@
     <w:rsid w:val="00347485"/>
     <w:rsid w:val="004E6190"/>
     <w:rsid w:val="00671CD9"/>
+    <w:rsid w:val="007223F3"/>
     <w:rsid w:val="00947487"/>
     <w:rsid w:val="009D767B"/>
     <w:rsid w:val="00A95628"/>

</xml_diff>